<commit_message>
removed "spectate" and "overmode" from designdoc
</commit_message>
<xml_diff>
--- a/09. Sprint3 Final Presentation/Design_Document_Sprint3Update_v2.docx
+++ b/09. Sprint3 Final Presentation/Design_Document_Sprint3Update_v2.docx
@@ -1,6 +1,6 @@
 
 <file path=word/document.xml><?xml version="1.0" encoding="utf-8"?>
-<w:document xmlns:wpc="http://schemas.microsoft.com/office/word/2010/wordprocessingCanvas" xmlns:mo="http://schemas.microsoft.com/office/mac/office/2008/main" xmlns:mc="http://schemas.openxmlformats.org/markup-compatibility/2006" xmlns:mv="urn:schemas-microsoft-com:mac:vml" xmlns:o="urn:schemas-microsoft-com:office:office" xmlns:r="http://schemas.openxmlformats.org/officeDocument/2006/relationships" xmlns:m="http://schemas.openxmlformats.org/officeDocument/2006/math" xmlns:v="urn:schemas-microsoft-com:vml" xmlns:wp14="http://schemas.microsoft.com/office/word/2010/wordprocessingDrawing" xmlns:wp="http://schemas.openxmlformats.org/drawingml/2006/wordprocessingDrawing" xmlns:w10="urn:schemas-microsoft-com:office:word" xmlns:w="http://schemas.openxmlformats.org/wordprocessingml/2006/main" xmlns:w14="http://schemas.microsoft.com/office/word/2010/wordml" xmlns:wpg="http://schemas.microsoft.com/office/word/2010/wordprocessingGroup" xmlns:wpi="http://schemas.microsoft.com/office/word/2010/wordprocessingInk" xmlns:wne="http://schemas.microsoft.com/office/word/2006/wordml" xmlns:wps="http://schemas.microsoft.com/office/word/2010/wordprocessingShape" mc:Ignorable="w14 wp14">
+<w:document xmlns:wpc="http://schemas.microsoft.com/office/word/2010/wordprocessingCanvas" xmlns:mc="http://schemas.openxmlformats.org/markup-compatibility/2006" xmlns:o="urn:schemas-microsoft-com:office:office" xmlns:r="http://schemas.openxmlformats.org/officeDocument/2006/relationships" xmlns:m="http://schemas.openxmlformats.org/officeDocument/2006/math" xmlns:v="urn:schemas-microsoft-com:vml" xmlns:wp14="http://schemas.microsoft.com/office/word/2010/wordprocessingDrawing" xmlns:wp="http://schemas.openxmlformats.org/drawingml/2006/wordprocessingDrawing" xmlns:w10="urn:schemas-microsoft-com:office:word" xmlns:w="http://schemas.openxmlformats.org/wordprocessingml/2006/main" xmlns:w14="http://schemas.microsoft.com/office/word/2010/wordml" xmlns:wpg="http://schemas.microsoft.com/office/word/2010/wordprocessingGroup" xmlns:wpi="http://schemas.microsoft.com/office/word/2010/wordprocessingInk" xmlns:wne="http://schemas.microsoft.com/office/word/2006/wordml" xmlns:wps="http://schemas.microsoft.com/office/word/2010/wordprocessingShape" mc:Ignorable="w14 wp14">
   <w:body>
     <w:p>
       <w:pPr>
@@ -156,7 +156,39 @@
           <w:rFonts w:cs="Arial"/>
           <w:sz w:val="52"/>
         </w:rPr>
-        <w:t xml:space="preserve"> Choi, Bo Heon Jeong, </w:t>
+        <w:t xml:space="preserve"> Choi, Bo </w:t>
+      </w:r>
+      <w:proofErr w:type="spellStart"/>
+      <w:r>
+        <w:rPr>
+          <w:rFonts w:cs="Arial"/>
+          <w:sz w:val="52"/>
+        </w:rPr>
+        <w:t>Heon</w:t>
+      </w:r>
+      <w:proofErr w:type="spellEnd"/>
+      <w:r>
+        <w:rPr>
+          <w:rFonts w:cs="Arial"/>
+          <w:sz w:val="52"/>
+        </w:rPr>
+        <w:t xml:space="preserve"> </w:t>
+      </w:r>
+      <w:proofErr w:type="spellStart"/>
+      <w:r>
+        <w:rPr>
+          <w:rFonts w:cs="Arial"/>
+          <w:sz w:val="52"/>
+        </w:rPr>
+        <w:t>Jeong</w:t>
+      </w:r>
+      <w:proofErr w:type="spellEnd"/>
+      <w:r>
+        <w:rPr>
+          <w:rFonts w:cs="Arial"/>
+          <w:sz w:val="52"/>
+        </w:rPr>
+        <w:t xml:space="preserve">, </w:t>
       </w:r>
       <w:proofErr w:type="spellStart"/>
       <w:r>
@@ -300,7 +332,7 @@
           <w:rFonts w:eastAsia="Times New Roman" w:cs="Arial"/>
           <w:color w:val="000000"/>
         </w:rPr>
-        <w:t xml:space="preserve"> game for desktops and laptops designed to be played over a local network with friends.  Each game can support up to 8 players and additional spectators with individual GUIs for each person.  The GUIs will have simple animations and sounds to display each player’s actions.</w:t>
+        <w:t xml:space="preserve"> game for desktops and laptops designed to be played over a local network with friends.  Each game can support up to 8 players with individual GUIs for each person.  The GUIs will have simple animations and sounds to display each player’s actions.</w:t>
       </w:r>
     </w:p>
     <w:p>
@@ -413,7 +445,21 @@
           <w:rFonts w:eastAsia="Times New Roman" w:cs="Arial"/>
           <w:color w:val="000000"/>
         </w:rPr>
-        <w:t xml:space="preserve">As a user, I would like the game server to be able to communicate with up to 20 clients (players or spectators) with no discernible increase in latency.  This way, the server will be able to easily communicate with all players in an ongoing game as well as a significant number of spectators. </w:t>
+        <w:t xml:space="preserve">As a user, I would like the game server to be able to communicate with up to </w:t>
+      </w:r>
+      <w:r>
+        <w:rPr>
+          <w:rFonts w:eastAsia="Times New Roman" w:cs="Arial"/>
+          <w:color w:val="000000"/>
+        </w:rPr>
+        <w:t xml:space="preserve">8 clients </w:t>
+      </w:r>
+      <w:r>
+        <w:rPr>
+          <w:rFonts w:eastAsia="Times New Roman" w:cs="Arial"/>
+          <w:color w:val="000000"/>
+        </w:rPr>
+        <w:t xml:space="preserve">with no discernible increase in latency.  This way, the server will be able to easily communicate with all players in an ongoing. </w:t>
       </w:r>
     </w:p>
     <w:p>
@@ -433,7 +479,35 @@
           <w:rFonts w:eastAsia="Times New Roman" w:cs="Arial"/>
           <w:color w:val="000000"/>
         </w:rPr>
-        <w:t>As a user, I would like the GUI to run at a minimum of 40 frames per second at all tim</w:t>
+        <w:t xml:space="preserve">As a user, </w:t>
+      </w:r>
+      <w:r>
+        <w:rPr>
+          <w:rFonts w:eastAsia="Times New Roman" w:cs="Arial"/>
+          <w:color w:val="000000"/>
+        </w:rPr>
+        <w:t>I would like the GUI to run at</w:t>
+      </w:r>
+      <w:r>
+        <w:rPr>
+          <w:rFonts w:eastAsia="Times New Roman" w:cs="Arial"/>
+          <w:color w:val="000000"/>
+        </w:rPr>
+        <w:t xml:space="preserve"> </w:t>
+      </w:r>
+      <w:r>
+        <w:rPr>
+          <w:rFonts w:eastAsia="Times New Roman" w:cs="Arial"/>
+          <w:color w:val="000000"/>
+        </w:rPr>
+        <w:t>6</w:t>
+      </w:r>
+      <w:r>
+        <w:rPr>
+          <w:rFonts w:eastAsia="Times New Roman" w:cs="Arial"/>
+          <w:color w:val="000000"/>
+        </w:rPr>
+        <w:t>0 frames per second at all tim</w:t>
       </w:r>
       <w:r>
         <w:rPr>
@@ -700,6 +774,7 @@
           <w:rFonts w:eastAsia="Times New Roman" w:cs="Arial"/>
           <w:color w:val="000000"/>
         </w:rPr>
+        <w:lastRenderedPageBreak/>
         <w:t xml:space="preserve">As a developer, I would like the game </w:t>
       </w:r>
       <w:r>
@@ -828,23 +903,21 @@
           <w:rFonts w:eastAsia="Times New Roman" w:cs="Arial"/>
           <w:color w:val="000000"/>
         </w:rPr>
-        <w:t xml:space="preserve">code and the game’s graphical resources.  This way, developing more networked card games in the future will not require as much </w:t>
-      </w:r>
-      <w:proofErr w:type="spellStart"/>
-      <w:r>
-        <w:rPr>
-          <w:rFonts w:eastAsia="Times New Roman" w:cs="Arial"/>
-          <w:color w:val="000000"/>
-        </w:rPr>
-        <w:t>effot</w:t>
-      </w:r>
-      <w:proofErr w:type="spellEnd"/>
-      <w:r>
-        <w:rPr>
-          <w:rFonts w:eastAsia="Times New Roman" w:cs="Arial"/>
-          <w:color w:val="000000"/>
-        </w:rPr>
-        <w:t>.</w:t>
+        <w:t>code and the game’s graphical resources.  This way, developing more networked card games in the future will not require as much effo</w:t>
+      </w:r>
+      <w:r>
+        <w:rPr>
+          <w:rFonts w:eastAsia="Times New Roman" w:cs="Arial"/>
+          <w:color w:val="000000"/>
+        </w:rPr>
+        <w:t>r</w:t>
+      </w:r>
+      <w:r>
+        <w:rPr>
+          <w:rFonts w:eastAsia="Times New Roman" w:cs="Arial"/>
+          <w:color w:val="000000"/>
+        </w:rPr>
+        <w:t>t.</w:t>
       </w:r>
     </w:p>
     <w:p>
@@ -917,7 +990,7 @@
           <w:rFonts w:eastAsia="Times New Roman" w:cs="Arial"/>
           <w:color w:val="000000"/>
         </w:rPr>
-        <w:t>We’ll be following the client-server model.  The major components will be the server (game host), clients (players and spectators), and GUI (one per client).</w:t>
+        <w:t>We’ll be following the client-server model.  The major components will be the server (game host), clients (players), and GUI (one per client).</w:t>
       </w:r>
     </w:p>
     <w:p>
@@ -968,7 +1041,7 @@
           <w:rFonts w:eastAsia="Times New Roman" w:cs="Arial"/>
           <w:color w:val="000000"/>
         </w:rPr>
-        <w:t>Clients (players and spectators)</w:t>
+        <w:t>Clients (players)</w:t>
       </w:r>
       <w:r>
         <w:rPr>
@@ -992,7 +1065,21 @@
           <w:rFonts w:eastAsia="Times New Roman" w:cs="Arial"/>
           <w:color w:val="000000"/>
         </w:rPr>
-        <w:t>The client will run on each player’s or spectator’s systems and will send and receive messages from the server to update its local copy of the game state, which will include just enough information for the GUI of that player or spectator (spectators will have all players’ cards face up, while players will only have their cards face up, except in the case of showdown).</w:t>
+        <w:t>The client will run on each player’s systems and will send and receive messages from the server to update its local copy of the game state, which will include just enough information for the GUI of that player</w:t>
+      </w:r>
+      <w:r>
+        <w:rPr>
+          <w:rFonts w:eastAsia="Times New Roman" w:cs="Arial"/>
+          <w:color w:val="000000"/>
+        </w:rPr>
+        <w:t xml:space="preserve"> (</w:t>
+      </w:r>
+      <w:r>
+        <w:rPr>
+          <w:rFonts w:eastAsia="Times New Roman" w:cs="Arial"/>
+          <w:color w:val="000000"/>
+        </w:rPr>
+        <w:t>players will only have their cards face up, except in the case of showdown).</w:t>
       </w:r>
     </w:p>
     <w:p>
@@ -1032,8 +1119,18 @@
           <w:rFonts w:eastAsia="Times New Roman" w:cs="Arial"/>
           <w:color w:val="000000"/>
         </w:rPr>
-        <w:t>The GUI will run on each player’s or spectator’s system in its own thread.  The GUI will be responsible for displaying the onscreen buttons and the actions of players through simple animations and accompanying sounds.  The player’s button presses will be detected and the corresponding action will be carried out.</w:t>
-      </w:r>
+        <w:t>The GUI will run on each player’s system in its own thread.  The GUI will be responsible for displaying the onscreen buttons and the actions of players through simple animations and accompanying sounds.  The player’s button presses will be detected and the corresponding action will be carried out.</w:t>
+      </w:r>
+    </w:p>
+    <w:p>
+      <w:pPr>
+        <w:spacing w:before="100" w:beforeAutospacing="1" w:after="100" w:afterAutospacing="1" w:line="240" w:lineRule="auto"/>
+        <w:ind w:left="720"/>
+        <w:rPr>
+          <w:rFonts w:eastAsia="Times New Roman" w:cs="Arial"/>
+          <w:color w:val="000000"/>
+        </w:rPr>
+      </w:pPr>
     </w:p>
     <w:p>
       <w:pPr>
@@ -1109,7 +1206,14 @@
           <w:rFonts w:eastAsia="Times New Roman" w:cs="Arial"/>
           <w:color w:val="000000"/>
         </w:rPr>
-        <w:t xml:space="preserve">Before creating/joining/spectating a game, the user’s system will only have the client code </w:t>
+        <w:t>Before creating/joining</w:t>
+      </w:r>
+      <w:r>
+        <w:rPr>
+          <w:rFonts w:eastAsia="Times New Roman" w:cs="Arial"/>
+          <w:color w:val="000000"/>
+        </w:rPr>
+        <w:t xml:space="preserve"> a game, the user’s system will only have the client code </w:t>
       </w:r>
       <w:r>
         <w:rPr>
@@ -1144,7 +1248,14 @@
           <w:rFonts w:eastAsia="Times New Roman" w:cs="Arial"/>
           <w:color w:val="000000"/>
         </w:rPr>
-        <w:t xml:space="preserve">If they choose to join or spectate a game, their client will simply connect to the host of the desired game, which is specified by a socket number.  During an ongoing game, the host will send messages to each client to indicate it’s their turn, basically polling that system for a player action as well as sending a subset of the game state to that player so their GUI can be updated.  </w:t>
+        <w:t>If they choose to join</w:t>
+      </w:r>
+      <w:r>
+        <w:rPr>
+          <w:rFonts w:eastAsia="Times New Roman" w:cs="Arial"/>
+          <w:color w:val="000000"/>
+        </w:rPr>
+        <w:t xml:space="preserve"> a game, their client will simply connect to the host of the desired game, which is specified by a socket number.  During an ongoing game, the host will send messages to each client to indicate it’s their turn, basically polling that system for a player action as well as sending a subset of the game state to that player so their GUI can be updated.  </w:t>
       </w:r>
       <w:r>
         <w:rPr>
@@ -1235,7 +1346,21 @@
           <w:rFonts w:eastAsia="Times New Roman" w:cs="Arial"/>
           <w:color w:val="000000"/>
         </w:rPr>
-        <w:t xml:space="preserve">  When the game ends (when only one player remains), the host process will no longer run on the host’s system.  In summary, the client code and the GUI code will run on every player and spectator’s systems, while the host code will only run on one player’s system per game.</w:t>
+        <w:t xml:space="preserve">  When the game ends (when only one player remains), the host process will no longer run on the host’s system.  In summary, the client code and the GUI code will run on every player</w:t>
+      </w:r>
+      <w:r>
+        <w:rPr>
+          <w:rFonts w:eastAsia="Times New Roman" w:cs="Arial"/>
+          <w:color w:val="000000"/>
+        </w:rPr>
+        <w:t>’s</w:t>
+      </w:r>
+      <w:r>
+        <w:rPr>
+          <w:rFonts w:eastAsia="Times New Roman" w:cs="Arial"/>
+          <w:color w:val="000000"/>
+        </w:rPr>
+        <w:t xml:space="preserve"> systems, while the host code will only run on one player’s system per game.</w:t>
       </w:r>
     </w:p>
     <w:p>
@@ -1246,7 +1371,9 @@
           <w:rFonts w:eastAsia="Times New Roman" w:cs="Arial"/>
         </w:rPr>
       </w:pPr>
-    </w:p>
+      <w:bookmarkStart w:id="0" w:name="_GoBack"/>
+    </w:p>
+    <w:bookmarkEnd w:id="0"/>
     <w:p>
       <w:pPr>
         <w:spacing w:before="100" w:beforeAutospacing="1" w:after="100" w:afterAutospacing="1" w:line="240" w:lineRule="auto"/>
@@ -1305,7 +1432,7 @@
                       <a:noFill/>
                     </a:ln>
                     <a:extLst>
-                      <a:ext uri="{53640926-AAD7-44d8-BBD7-CCE9431645EC}">
+                      <a:ext uri="{53640926-AAD7-44D8-BBD7-CCE9431645EC}">
                         <a14:shadowObscured xmlns:a14="http://schemas.microsoft.com/office/drawing/2010/main"/>
                       </a:ext>
                     </a:extLst>
@@ -1545,12 +1672,35 @@
           <w:color w:val="000000"/>
         </w:rPr>
       </w:pPr>
-      <w:r>
-        <w:rPr>
-          <w:rFonts w:eastAsia="Times New Roman" w:cs="Arial"/>
-          <w:color w:val="000000"/>
-        </w:rPr>
-        <w:t xml:space="preserve">Issue 2. </w:t>
+      <w:proofErr w:type="gramStart"/>
+      <w:r>
+        <w:rPr>
+          <w:rFonts w:eastAsia="Times New Roman" w:cs="Arial"/>
+          <w:color w:val="000000"/>
+        </w:rPr>
+        <w:t xml:space="preserve">Issue </w:t>
+      </w:r>
+      <w:r>
+        <w:rPr>
+          <w:rFonts w:eastAsia="Times New Roman" w:cs="Arial"/>
+          <w:color w:val="000000"/>
+        </w:rPr>
+        <w:t>2</w:t>
+      </w:r>
+      <w:r>
+        <w:rPr>
+          <w:rFonts w:eastAsia="Times New Roman" w:cs="Arial"/>
+          <w:color w:val="000000"/>
+        </w:rPr>
+        <w:t>.</w:t>
+      </w:r>
+      <w:proofErr w:type="gramEnd"/>
+      <w:r>
+        <w:rPr>
+          <w:rFonts w:eastAsia="Times New Roman" w:cs="Arial"/>
+          <w:color w:val="000000"/>
+        </w:rPr>
+        <w:t xml:space="preserve"> </w:t>
       </w:r>
       <w:r>
         <w:rPr>
@@ -1558,7 +1708,7 @@
           <w:bCs/>
           <w:color w:val="000000"/>
         </w:rPr>
-        <w:t>What if a player loses the game?</w:t>
+        <w:t>How should the game’s tasks be distributed among processes and threads for the best performance?</w:t>
       </w:r>
     </w:p>
     <w:p>
@@ -1571,9 +1721,6 @@
     </w:p>
     <w:p>
       <w:pPr>
-        <w:tabs>
-          <w:tab w:val="left" w:pos="8620"/>
-        </w:tabs>
         <w:spacing w:after="0" w:line="240" w:lineRule="auto"/>
         <w:ind w:left="720"/>
         <w:rPr>
@@ -1592,14 +1739,7 @@
           <w:rFonts w:eastAsia="Times New Roman" w:cs="Arial"/>
           <w:color w:val="000000"/>
         </w:rPr>
-        <w:t>ption1: He becomes a spectator.</w:t>
-      </w:r>
-      <w:r>
-        <w:rPr>
-          <w:rFonts w:eastAsia="Times New Roman" w:cs="Arial"/>
-          <w:color w:val="000000"/>
-        </w:rPr>
-        <w:tab/>
+        <w:t>ption1: Have the GUI class handle all the actions from the player and the server in one process.</w:t>
       </w:r>
     </w:p>
     <w:p>
@@ -1622,15 +1762,46 @@
           <w:rFonts w:eastAsia="Times New Roman" w:cs="Arial"/>
           <w:color w:val="000000"/>
         </w:rPr>
-        <w:t>ption2: He may choose to either leave the game or become a spectator.</w:t>
-      </w:r>
-    </w:p>
-    <w:p>
-      <w:pPr>
-        <w:spacing w:before="100" w:beforeAutospacing="1" w:after="100" w:afterAutospacing="1" w:line="240" w:lineRule="auto"/>
+        <w:t>ption2: Have the GUI and client in one process, and have the host in another process</w:t>
+      </w:r>
+      <w:r>
+        <w:rPr>
+          <w:rFonts w:eastAsia="Times New Roman" w:cs="Arial"/>
+          <w:color w:val="000000"/>
+        </w:rPr>
+        <w:t>.</w:t>
+      </w:r>
+    </w:p>
+    <w:p>
+      <w:pPr>
+        <w:spacing w:after="0" w:line="240" w:lineRule="auto"/>
         <w:ind w:left="720"/>
         <w:rPr>
           <w:rFonts w:eastAsia="Times New Roman" w:cs="Arial"/>
+        </w:rPr>
+      </w:pPr>
+      <w:r>
+        <w:rPr>
+          <w:rFonts w:eastAsia="Times New Roman" w:cs="Arial"/>
+          <w:color w:val="000000"/>
+        </w:rPr>
+        <w:t>O</w:t>
+      </w:r>
+      <w:r>
+        <w:rPr>
+          <w:rFonts w:eastAsia="Times New Roman" w:cs="Arial"/>
+          <w:color w:val="000000"/>
+        </w:rPr>
+        <w:t>ption3: Have the GUI and client in one process but two threads, and have the host in another process.</w:t>
+      </w:r>
+    </w:p>
+    <w:p>
+      <w:pPr>
+        <w:spacing w:before="100" w:beforeAutospacing="1" w:after="100" w:afterAutospacing="1" w:line="240" w:lineRule="auto"/>
+        <w:ind w:left="720"/>
+        <w:rPr>
+          <w:rFonts w:eastAsia="Times New Roman" w:cs="Arial"/>
+          <w:color w:val="000000"/>
         </w:rPr>
       </w:pPr>
       <w:r>
@@ -1647,210 +1818,54 @@
           <w:bCs/>
           <w:color w:val="000000"/>
         </w:rPr>
-        <w:t xml:space="preserve">option2 </w:t>
-      </w:r>
-      <w:r>
-        <w:rPr>
-          <w:rFonts w:eastAsia="Times New Roman" w:cs="Arial"/>
-          <w:color w:val="000000"/>
-        </w:rPr>
-        <w:t xml:space="preserve">- For best usability, we should allow the player to choose between leaving the game </w:t>
-      </w:r>
-      <w:r>
-        <w:rPr>
-          <w:rFonts w:eastAsia="Times New Roman" w:cs="Arial"/>
-          <w:color w:val="000000"/>
-        </w:rPr>
-        <w:t>and</w:t>
-      </w:r>
-      <w:r>
-        <w:rPr>
-          <w:rFonts w:eastAsia="Times New Roman" w:cs="Arial"/>
-          <w:color w:val="000000"/>
-        </w:rPr>
-        <w:t xml:space="preserve"> becomi</w:t>
-      </w:r>
-      <w:r>
-        <w:rPr>
-          <w:rFonts w:eastAsia="Times New Roman" w:cs="Arial"/>
-          <w:color w:val="000000"/>
-        </w:rPr>
-        <w:t xml:space="preserve">ng a spectator when they lose. </w:t>
-      </w:r>
-      <w:r>
-        <w:rPr>
-          <w:rFonts w:eastAsia="Times New Roman" w:cs="Arial"/>
-          <w:color w:val="000000"/>
-        </w:rPr>
-        <w:t>If the player simply wants to join a different game after the loss, they shouldn’t have to become a spectator first and then leave, which requires an extra action for the user.</w:t>
-      </w:r>
-    </w:p>
-    <w:p>
-      <w:pPr>
-        <w:spacing w:after="0" w:line="240" w:lineRule="auto"/>
-        <w:rPr>
-          <w:rFonts w:eastAsia="Times New Roman" w:cs="Arial"/>
-          <w:bCs/>
-          <w:color w:val="000000"/>
-        </w:rPr>
-      </w:pPr>
-      <w:r>
-        <w:rPr>
-          <w:rFonts w:eastAsia="Times New Roman" w:cs="Arial"/>
-          <w:color w:val="000000"/>
-        </w:rPr>
-        <w:t xml:space="preserve">Issue 3. </w:t>
-      </w:r>
-      <w:r>
-        <w:rPr>
-          <w:rFonts w:eastAsia="Times New Roman" w:cs="Arial"/>
-          <w:bCs/>
-          <w:color w:val="000000"/>
-        </w:rPr>
-        <w:t>How should the game’s tasks be distributed among processes and threads for the best performance?</w:t>
-      </w:r>
-    </w:p>
-    <w:p>
-      <w:pPr>
-        <w:spacing w:after="0" w:line="240" w:lineRule="auto"/>
-        <w:rPr>
-          <w:rFonts w:eastAsia="Times New Roman" w:cs="Arial"/>
-        </w:rPr>
-      </w:pPr>
-    </w:p>
-    <w:p>
-      <w:pPr>
-        <w:spacing w:after="0" w:line="240" w:lineRule="auto"/>
-        <w:ind w:left="720"/>
-        <w:rPr>
-          <w:rFonts w:eastAsia="Times New Roman" w:cs="Arial"/>
-        </w:rPr>
-      </w:pPr>
-      <w:r>
-        <w:rPr>
-          <w:rFonts w:eastAsia="Times New Roman" w:cs="Arial"/>
-          <w:color w:val="000000"/>
-        </w:rPr>
-        <w:t>O</w:t>
-      </w:r>
-      <w:r>
-        <w:rPr>
-          <w:rFonts w:eastAsia="Times New Roman" w:cs="Arial"/>
-          <w:color w:val="000000"/>
-        </w:rPr>
-        <w:t>ption1: Have the GUI class handle all the actions from the player and the server in one process.</w:t>
-      </w:r>
-    </w:p>
-    <w:p>
-      <w:pPr>
-        <w:spacing w:after="0" w:line="240" w:lineRule="auto"/>
-        <w:ind w:left="720"/>
-        <w:rPr>
-          <w:rFonts w:eastAsia="Times New Roman" w:cs="Arial"/>
-        </w:rPr>
-      </w:pPr>
-      <w:r>
-        <w:rPr>
-          <w:rFonts w:eastAsia="Times New Roman" w:cs="Arial"/>
-          <w:color w:val="000000"/>
-        </w:rPr>
-        <w:t>O</w:t>
-      </w:r>
-      <w:r>
-        <w:rPr>
-          <w:rFonts w:eastAsia="Times New Roman" w:cs="Arial"/>
-          <w:color w:val="000000"/>
-        </w:rPr>
-        <w:t>ption2: Have the GUI and client in one process, and have the host in another process</w:t>
-      </w:r>
-      <w:r>
-        <w:rPr>
-          <w:rFonts w:eastAsia="Times New Roman" w:cs="Arial"/>
-          <w:color w:val="000000"/>
+        <w:t xml:space="preserve">option3 </w:t>
+      </w:r>
+      <w:r>
+        <w:rPr>
+          <w:rFonts w:eastAsia="Times New Roman" w:cs="Arial"/>
+          <w:color w:val="000000"/>
+        </w:rPr>
+        <w:t>- In order for the GUI to have a high and consistent frame rate, the GUI should run in its own thread.  As for the client and host code in the case of a host player, they should run in separate processes since they can be viewed as two independent programs with separate tasks.  When they’re both running on the host player’s system, they should remain separate so the server-client interaction is similar to those of the other players.</w:t>
+      </w:r>
+    </w:p>
+    <w:p>
+      <w:pPr>
+        <w:spacing w:before="100" w:beforeAutospacing="1" w:after="100" w:afterAutospacing="1" w:line="240" w:lineRule="auto"/>
+        <w:rPr>
+          <w:rFonts w:eastAsia="Times New Roman" w:cs="Arial"/>
+        </w:rPr>
+      </w:pPr>
+      <w:proofErr w:type="gramStart"/>
+      <w:r>
+        <w:rPr>
+          <w:rFonts w:eastAsia="Times New Roman" w:cs="Arial"/>
+        </w:rPr>
+        <w:t>Issue</w:t>
+      </w:r>
+      <w:r>
+        <w:rPr>
+          <w:rFonts w:eastAsia="Times New Roman" w:cs="Arial"/>
+        </w:rPr>
+        <w:t xml:space="preserve"> </w:t>
+      </w:r>
+      <w:r>
+        <w:rPr>
+          <w:rFonts w:eastAsia="Times New Roman" w:cs="Arial"/>
+        </w:rPr>
+        <w:t>3</w:t>
+      </w:r>
+      <w:r>
+        <w:rPr>
+          <w:rFonts w:eastAsia="Times New Roman" w:cs="Arial"/>
         </w:rPr>
         <w:t>.</w:t>
       </w:r>
-    </w:p>
-    <w:p>
-      <w:pPr>
-        <w:spacing w:after="0" w:line="240" w:lineRule="auto"/>
-        <w:ind w:left="720"/>
-        <w:rPr>
-          <w:rFonts w:eastAsia="Times New Roman" w:cs="Arial"/>
-        </w:rPr>
-      </w:pPr>
-      <w:r>
-        <w:rPr>
-          <w:rFonts w:eastAsia="Times New Roman" w:cs="Arial"/>
-          <w:color w:val="000000"/>
-        </w:rPr>
-        <w:t>O</w:t>
-      </w:r>
-      <w:r>
-        <w:rPr>
-          <w:rFonts w:eastAsia="Times New Roman" w:cs="Arial"/>
-          <w:color w:val="000000"/>
-        </w:rPr>
-        <w:t>ption3: Have the GUI and client in one process but two threads, and have the host in another process.</w:t>
-      </w:r>
-    </w:p>
-    <w:p>
-      <w:pPr>
-        <w:spacing w:before="100" w:beforeAutospacing="1" w:after="100" w:afterAutospacing="1" w:line="240" w:lineRule="auto"/>
-        <w:ind w:left="720"/>
-        <w:rPr>
-          <w:rFonts w:eastAsia="Times New Roman" w:cs="Arial"/>
-          <w:color w:val="000000"/>
-        </w:rPr>
-      </w:pPr>
-      <w:r>
-        <w:rPr>
-          <w:rFonts w:eastAsia="Times New Roman" w:cs="Arial"/>
-          <w:color w:val="000000"/>
-        </w:rPr>
-        <w:t xml:space="preserve">Choice: </w:t>
-      </w:r>
-      <w:r>
-        <w:rPr>
-          <w:rFonts w:eastAsia="Times New Roman" w:cs="Arial"/>
-          <w:b/>
-          <w:bCs/>
-          <w:color w:val="000000"/>
-        </w:rPr>
-        <w:t xml:space="preserve">option3 </w:t>
-      </w:r>
-      <w:r>
-        <w:rPr>
-          <w:rFonts w:eastAsia="Times New Roman" w:cs="Arial"/>
-          <w:color w:val="000000"/>
-        </w:rPr>
-        <w:t>- In order for the GUI to have a high and consistent frame rate, the GUI should run in its own thread.  As for the client and host code in the case of a host player, they should run in separate processes since they can be viewed as two independent programs with separate tasks.  When they’re both running on the host player’s system, they should remain separate so the server-client interaction is similar to those of the other players.</w:t>
-      </w:r>
-    </w:p>
-    <w:p>
-      <w:pPr>
-        <w:spacing w:before="100" w:beforeAutospacing="1" w:after="100" w:afterAutospacing="1" w:line="240" w:lineRule="auto"/>
-        <w:rPr>
-          <w:rFonts w:eastAsia="Times New Roman" w:cs="Arial"/>
-        </w:rPr>
-      </w:pPr>
-      <w:r>
-        <w:rPr>
-          <w:rFonts w:eastAsia="Times New Roman" w:cs="Arial"/>
-        </w:rPr>
-        <w:t>Issue</w:t>
-      </w:r>
-      <w:r>
-        <w:rPr>
-          <w:rFonts w:eastAsia="Times New Roman" w:cs="Arial"/>
-        </w:rPr>
-        <w:t xml:space="preserve"> </w:t>
-      </w:r>
-      <w:r>
-        <w:rPr>
-          <w:rFonts w:eastAsia="Times New Roman" w:cs="Arial"/>
-        </w:rPr>
-        <w:t>4. What should happen to the server process if the host loses or quits out of the game?</w:t>
+      <w:proofErr w:type="gramEnd"/>
+      <w:r>
+        <w:rPr>
+          <w:rFonts w:eastAsia="Times New Roman" w:cs="Arial"/>
+        </w:rPr>
+        <w:t xml:space="preserve"> What should happen to the server process if the host loses or quits out of the game?</w:t>
       </w:r>
     </w:p>
     <w:p>
@@ -1866,7 +1881,19 @@
         <w:rPr>
           <w:rFonts w:eastAsia="Times New Roman" w:cs="Arial"/>
         </w:rPr>
-        <w:t>Option1: The host will be forced to spectate the game until it ends, allowing the server process to continue to run until the end of the game.</w:t>
+        <w:t>Option</w:t>
+      </w:r>
+      <w:r>
+        <w:rPr>
+          <w:rFonts w:eastAsia="Times New Roman" w:cs="Arial"/>
+        </w:rPr>
+        <w:t>1</w:t>
+      </w:r>
+      <w:r>
+        <w:rPr>
+          <w:rFonts w:eastAsia="Times New Roman" w:cs="Arial"/>
+        </w:rPr>
+        <w:t>: The server process will continue to run on that host’s system, even if he joins or starts hosting a different game, or even if he exits the program completely.</w:t>
       </w:r>
     </w:p>
     <w:p>
@@ -1882,7 +1909,19 @@
         <w:rPr>
           <w:rFonts w:eastAsia="Times New Roman" w:cs="Arial"/>
         </w:rPr>
-        <w:t>Option2: The server process will continue to run on that host’s system, even if he joins or starts hosting a different game, or even if he exits the program completely.</w:t>
+        <w:t>Option</w:t>
+      </w:r>
+      <w:r>
+        <w:rPr>
+          <w:rFonts w:eastAsia="Times New Roman" w:cs="Arial"/>
+        </w:rPr>
+        <w:t>2</w:t>
+      </w:r>
+      <w:r>
+        <w:rPr>
+          <w:rFonts w:eastAsia="Times New Roman" w:cs="Arial"/>
+        </w:rPr>
+        <w:t>: The server process will transfer the entire game state to a different player and then terminate.  The player who received the game state will spawn a server process and become the new host (host migration).</w:t>
       </w:r>
     </w:p>
     <w:p>
@@ -1894,12 +1933,6 @@
           <w:rFonts w:eastAsia="Times New Roman" w:cs="Arial"/>
         </w:rPr>
       </w:pPr>
-      <w:r>
-        <w:rPr>
-          <w:rFonts w:eastAsia="Times New Roman" w:cs="Arial"/>
-        </w:rPr>
-        <w:t>Option3: The server process will transfer the entire game state to a different player and then terminate.  The player who received the game state will spawn a server process and become the new host (host migration).</w:t>
-      </w:r>
     </w:p>
     <w:p>
       <w:pPr>
@@ -1910,42 +1943,47 @@
           <w:rFonts w:eastAsia="Times New Roman" w:cs="Arial"/>
         </w:rPr>
       </w:pPr>
-    </w:p>
-    <w:p>
-      <w:pPr>
-        <w:spacing w:before="100" w:beforeAutospacing="1" w:after="100" w:afterAutospacing="1" w:line="240" w:lineRule="auto"/>
-        <w:ind w:left="720"/>
+      <w:r>
+        <w:rPr>
+          <w:rFonts w:eastAsia="Times New Roman" w:cs="Arial"/>
+        </w:rPr>
+        <w:t xml:space="preserve">Choice: </w:t>
+      </w:r>
+      <w:r>
+        <w:rPr>
+          <w:rFonts w:eastAsia="Times New Roman" w:cs="Arial"/>
+          <w:b/>
+        </w:rPr>
+        <w:t>option</w:t>
+      </w:r>
+      <w:r>
+        <w:rPr>
+          <w:rFonts w:eastAsia="Times New Roman" w:cs="Arial"/>
+          <w:b/>
+        </w:rPr>
+        <w:t>2</w:t>
+      </w:r>
+      <w:r>
+        <w:rPr>
+          <w:rFonts w:eastAsia="Times New Roman" w:cs="Arial"/>
+        </w:rPr>
+        <w:t xml:space="preserve"> – Even though host migration is the most difficult option to implement, it makes the most sense in terms of game design.  </w:t>
+      </w:r>
+      <w:r>
+        <w:rPr>
+          <w:rFonts w:eastAsia="Times New Roman" w:cs="Arial"/>
+        </w:rPr>
+        <w:t>Most likely, the host will want to move on to a different game or a different program.</w:t>
+      </w:r>
+    </w:p>
+    <w:p>
+      <w:pPr>
+        <w:spacing w:before="100" w:beforeAutospacing="1" w:after="100" w:afterAutospacing="1" w:line="240" w:lineRule="auto"/>
         <w:contextualSpacing/>
         <w:rPr>
           <w:rFonts w:eastAsia="Times New Roman" w:cs="Arial"/>
         </w:rPr>
       </w:pPr>
-      <w:r>
-        <w:rPr>
-          <w:rFonts w:eastAsia="Times New Roman" w:cs="Arial"/>
-        </w:rPr>
-        <w:lastRenderedPageBreak/>
-        <w:t xml:space="preserve">Choice: </w:t>
-      </w:r>
-      <w:r>
-        <w:rPr>
-          <w:rFonts w:eastAsia="Times New Roman" w:cs="Arial"/>
-          <w:b/>
-        </w:rPr>
-        <w:t>option3</w:t>
-      </w:r>
-      <w:r>
-        <w:rPr>
-          <w:rFonts w:eastAsia="Times New Roman" w:cs="Arial"/>
-        </w:rPr>
-        <w:t xml:space="preserve"> – Even though host migration is the most difficult option to implement, it makes the most sense in terms of game design.  Once the host </w:t>
-      </w:r>
-      <w:r>
-        <w:rPr>
-          <w:rFonts w:eastAsia="Times New Roman" w:cs="Arial"/>
-        </w:rPr>
-        <w:t>loses/quits the game, their system should not be forced to still take part in that game, either directly (option1) or indirectly (option2).  Most likely, the host will want to move on to a different game or a different program.</w:t>
-      </w:r>
     </w:p>
     <w:p>
       <w:pPr>
@@ -1955,15 +1993,7 @@
           <w:rFonts w:eastAsia="Times New Roman" w:cs="Arial"/>
         </w:rPr>
       </w:pPr>
-    </w:p>
-    <w:p>
-      <w:pPr>
-        <w:spacing w:before="100" w:beforeAutospacing="1" w:after="100" w:afterAutospacing="1" w:line="240" w:lineRule="auto"/>
-        <w:contextualSpacing/>
-        <w:rPr>
-          <w:rFonts w:eastAsia="Times New Roman" w:cs="Arial"/>
-        </w:rPr>
-      </w:pPr>
+      <w:proofErr w:type="gramStart"/>
       <w:r>
         <w:rPr>
           <w:rFonts w:eastAsia="Times New Roman" w:cs="Arial"/>
@@ -1974,8 +2004,15 @@
         <w:rPr>
           <w:rFonts w:eastAsia="Times New Roman" w:cs="Arial"/>
         </w:rPr>
-        <w:t>5.</w:t>
-      </w:r>
+        <w:t>4</w:t>
+      </w:r>
+      <w:r>
+        <w:rPr>
+          <w:rFonts w:eastAsia="Times New Roman" w:cs="Arial"/>
+        </w:rPr>
+        <w:t>.</w:t>
+      </w:r>
+      <w:proofErr w:type="gramEnd"/>
       <w:r>
         <w:rPr>
           <w:rFonts w:eastAsia="Times New Roman" w:cs="Arial"/>
@@ -2104,7 +2141,14 @@
         <w:rPr>
           <w:rFonts w:eastAsia="Times New Roman" w:cs="Arial"/>
         </w:rPr>
-        <w:t xml:space="preserve">  This may lead to a slight discrepancy between the time remaining that a player’s GUI shows and what the server timer says due to network latency, but this can be addressed by adding some extra time into the server’s timer.  Option 2’s main advantage is that it’s more resistant to cheating: the client won’t be able to cheat by messing with the system clock ticks. </w:t>
+        <w:t xml:space="preserve">  This may lead to a slight discrepancy between the time remaining that a player’s GUI shows and what the server timer says due to network latency, but this can be </w:t>
+      </w:r>
+      <w:r>
+        <w:rPr>
+          <w:rFonts w:eastAsia="Times New Roman" w:cs="Arial"/>
+        </w:rPr>
+        <w:lastRenderedPageBreak/>
+        <w:t xml:space="preserve">addressed by adding some extra time into the server’s timer.  Option 2’s main advantage is that it’s more resistant to cheating: the client won’t be able to cheat by messing with the system clock ticks. </w:t>
       </w:r>
     </w:p>
     <w:p>
@@ -3142,7 +3186,6 @@
           <w:rFonts w:eastAsia="Times New Roman" w:cs="Arial"/>
           <w:color w:val="000000"/>
         </w:rPr>
-        <w:lastRenderedPageBreak/>
         <w:t xml:space="preserve">The </w:t>
       </w:r>
       <w:r>
@@ -3451,14 +3494,26 @@
           <w:rFonts w:eastAsia="Times New Roman" w:cs="Arial"/>
           <w:color w:val="000000"/>
         </w:rPr>
-        <w:t xml:space="preserve"> class provides the interface when the user opens the application at the beginning.  It will allow the user to input a name and to either create, join, or spectate a game (the game is specified by entering a port number into a textbox).</w:t>
+        <w:t xml:space="preserve"> class provides the interface when the user opens the application at the beginning.  It will allow the user to input a name </w:t>
+      </w:r>
+      <w:r>
+        <w:rPr>
+          <w:rFonts w:eastAsia="Times New Roman" w:cs="Arial"/>
+          <w:color w:val="000000"/>
+        </w:rPr>
+        <w:t xml:space="preserve">and to either create or join </w:t>
+      </w:r>
+      <w:r>
+        <w:rPr>
+          <w:rFonts w:eastAsia="Times New Roman" w:cs="Arial"/>
+          <w:color w:val="000000"/>
+        </w:rPr>
+        <w:t>a game (the game is specified by entering a port number into a textbox).</w:t>
       </w:r>
     </w:p>
     <w:p>
       <w:pPr>
         <w:pStyle w:val="ListParagraph"/>
-        <w:spacing w:before="100" w:beforeAutospacing="1" w:after="100" w:afterAutospacing="1" w:line="240" w:lineRule="auto"/>
-        <w:ind w:left="1080"/>
         <w:rPr>
           <w:rFonts w:eastAsia="Times New Roman" w:cs="Arial"/>
         </w:rPr>
@@ -3479,8 +3534,8 @@
       <w:r>
         <w:rPr>
           <w:rFonts w:eastAsia="Times New Roman" w:cs="Arial"/>
-          <w:color w:val="000000"/>
-        </w:rPr>
+        </w:rPr>
+        <w:lastRenderedPageBreak/>
         <w:t xml:space="preserve">The </w:t>
       </w:r>
       <w:proofErr w:type="spellStart"/>
@@ -3488,27 +3543,36 @@
         <w:rPr>
           <w:rFonts w:eastAsia="Times New Roman" w:cs="Arial"/>
           <w:i/>
-          <w:iCs/>
-          <w:color w:val="000000"/>
-        </w:rPr>
-        <w:t>LobbyMode</w:t>
+        </w:rPr>
+        <w:t>JoinMode</w:t>
       </w:r>
       <w:proofErr w:type="spellEnd"/>
       <w:r>
         <w:rPr>
           <w:rFonts w:eastAsia="Times New Roman" w:cs="Arial"/>
           <w:i/>
-          <w:iCs/>
-          <w:color w:val="000000"/>
         </w:rPr>
         <w:t xml:space="preserve"> </w:t>
       </w:r>
       <w:r>
         <w:rPr>
           <w:rFonts w:eastAsia="Times New Roman" w:cs="Arial"/>
-          <w:color w:val="000000"/>
-        </w:rPr>
-        <w:t>class provides the interface when the user joins an existing game.  It shows the names of all the players who have joined and new players as they join.  The host can start the game through a “Start” button when there are enough players.</w:t>
+        </w:rPr>
+        <w:t xml:space="preserve">class provides the ability to show the user the available game lobbies that </w:t>
+      </w:r>
+      <w:proofErr w:type="gramStart"/>
+      <w:r>
+        <w:rPr>
+          <w:rFonts w:eastAsia="Times New Roman" w:cs="Arial"/>
+        </w:rPr>
+        <w:t>are</w:t>
+      </w:r>
+      <w:proofErr w:type="gramEnd"/>
+      <w:r>
+        <w:rPr>
+          <w:rFonts w:eastAsia="Times New Roman" w:cs="Arial"/>
+        </w:rPr>
+        <w:t xml:space="preserve"> present on the local network.  It provides buttons for the user to join the desired lobby or refresh the list.</w:t>
       </w:r>
     </w:p>
     <w:p>
@@ -3548,7 +3612,7 @@
           <w:iCs/>
           <w:color w:val="000000"/>
         </w:rPr>
-        <w:t>OngoingMode</w:t>
+        <w:t>LobbyMode</w:t>
       </w:r>
       <w:proofErr w:type="spellEnd"/>
       <w:r>
@@ -3565,7 +3629,7 @@
           <w:rFonts w:eastAsia="Times New Roman" w:cs="Arial"/>
           <w:color w:val="000000"/>
         </w:rPr>
-        <w:t>class provides the interface for the actual game as it plays.  It shows each player’s cards (face up or face down), the flop, turn, river, the pots and side pots, the chip amounts, etc.  It also provides buttons for user actions like raise or fold.</w:t>
+        <w:t>class provides the interface when the user joins an existing game.  It shows the names of all the players who have joined and new players as they join.  The host can start the game through a “Start” button when there are enough players.</w:t>
       </w:r>
     </w:p>
     <w:p>
@@ -3605,7 +3669,7 @@
           <w:iCs/>
           <w:color w:val="000000"/>
         </w:rPr>
-        <w:t>OverMode</w:t>
+        <w:t>OngoingMode</w:t>
       </w:r>
       <w:proofErr w:type="spellEnd"/>
       <w:r>
@@ -3622,8 +3686,16 @@
           <w:rFonts w:eastAsia="Times New Roman" w:cs="Arial"/>
           <w:color w:val="000000"/>
         </w:rPr>
-        <w:t>class provides the interface for when the player loses or the game ends.  It will show game stats and options to either become a spectator (if the game is still going) or return to the start screen.</w:t>
-      </w:r>
+        <w:t>class provides the interface for the actual game as it plays.  It shows each player’s cards (face up or face down), the flop, turn, river, the pots and side pots, the chip amounts, etc.  It also provides buttons for user actions like raise or fold.</w:t>
+      </w:r>
+    </w:p>
+    <w:p>
+      <w:pPr>
+        <w:pStyle w:val="ListParagraph"/>
+        <w:rPr>
+          <w:rFonts w:eastAsia="Times New Roman" w:cs="Arial"/>
+        </w:rPr>
+      </w:pPr>
     </w:p>
     <w:p>
       <w:pPr>
@@ -3942,7 +4014,6 @@
         <w:rPr>
           <w:rFonts w:cs="Arial"/>
         </w:rPr>
-        <w:lastRenderedPageBreak/>
         <w:t>Figure2. UML Class Diagram</w:t>
       </w:r>
     </w:p>
@@ -3953,14 +4024,13 @@
           <w:rFonts w:cs="Arial"/>
         </w:rPr>
       </w:pPr>
-      <w:bookmarkStart w:id="0" w:name="_GoBack"/>
-      <w:bookmarkEnd w:id="0"/>
       <w:r>
         <w:rPr>
           <w:rFonts w:cs="Arial"/>
           <w:noProof/>
           <w:lang w:eastAsia="en-US"/>
         </w:rPr>
+        <w:lastRenderedPageBreak/>
         <w:drawing>
           <wp:anchor distT="0" distB="0" distL="114300" distR="114300" simplePos="0" relativeHeight="251658240" behindDoc="0" locked="0" layoutInCell="1" allowOverlap="1" wp14:anchorId="77BCE851" wp14:editId="25296B38">
             <wp:simplePos x="0" y="0"/>
@@ -4043,7 +4113,6 @@
         <w:rPr>
           <w:rFonts w:cs="Arial"/>
         </w:rPr>
-        <w:lastRenderedPageBreak/>
         <w:t>Figure3. Host Activity Diagram</w:t>
       </w:r>
     </w:p>
@@ -4063,6 +4132,7 @@
           <w:noProof/>
           <w:lang w:eastAsia="en-US"/>
         </w:rPr>
+        <w:lastRenderedPageBreak/>
         <w:drawing>
           <wp:inline distT="0" distB="0" distL="0" distR="0" wp14:anchorId="410301E9" wp14:editId="2B6D14D2">
             <wp:extent cx="4715691" cy="7601092"/>
@@ -4187,7 +4257,7 @@
 </file>
 
 <file path=word/numbering.xml><?xml version="1.0" encoding="utf-8"?>
-<w:numbering xmlns:wpc="http://schemas.microsoft.com/office/word/2010/wordprocessingCanvas" xmlns:mo="http://schemas.microsoft.com/office/mac/office/2008/main" xmlns:mc="http://schemas.openxmlformats.org/markup-compatibility/2006" xmlns:mv="urn:schemas-microsoft-com:mac:vml" xmlns:o="urn:schemas-microsoft-com:office:office" xmlns:r="http://schemas.openxmlformats.org/officeDocument/2006/relationships" xmlns:m="http://schemas.openxmlformats.org/officeDocument/2006/math" xmlns:v="urn:schemas-microsoft-com:vml" xmlns:wp14="http://schemas.microsoft.com/office/word/2010/wordprocessingDrawing" xmlns:wp="http://schemas.openxmlformats.org/drawingml/2006/wordprocessingDrawing" xmlns:w10="urn:schemas-microsoft-com:office:word" xmlns:w="http://schemas.openxmlformats.org/wordprocessingml/2006/main" xmlns:w14="http://schemas.microsoft.com/office/word/2010/wordml" xmlns:wpg="http://schemas.microsoft.com/office/word/2010/wordprocessingGroup" xmlns:wpi="http://schemas.microsoft.com/office/word/2010/wordprocessingInk" xmlns:wne="http://schemas.microsoft.com/office/word/2006/wordml" xmlns:wps="http://schemas.microsoft.com/office/word/2010/wordprocessingShape" mc:Ignorable="w14 wp14">
+<w:numbering xmlns:wpc="http://schemas.microsoft.com/office/word/2010/wordprocessingCanvas" xmlns:mc="http://schemas.openxmlformats.org/markup-compatibility/2006" xmlns:o="urn:schemas-microsoft-com:office:office" xmlns:r="http://schemas.openxmlformats.org/officeDocument/2006/relationships" xmlns:m="http://schemas.openxmlformats.org/officeDocument/2006/math" xmlns:v="urn:schemas-microsoft-com:vml" xmlns:wp14="http://schemas.microsoft.com/office/word/2010/wordprocessingDrawing" xmlns:wp="http://schemas.openxmlformats.org/drawingml/2006/wordprocessingDrawing" xmlns:w10="urn:schemas-microsoft-com:office:word" xmlns:w="http://schemas.openxmlformats.org/wordprocessingml/2006/main" xmlns:w14="http://schemas.microsoft.com/office/word/2010/wordml" xmlns:wpg="http://schemas.microsoft.com/office/word/2010/wordprocessingGroup" xmlns:wpi="http://schemas.microsoft.com/office/word/2010/wordprocessingInk" xmlns:wne="http://schemas.microsoft.com/office/word/2006/wordml" xmlns:wps="http://schemas.microsoft.com/office/word/2010/wordprocessingShape" mc:Ignorable="w14 wp14">
   <w:abstractNum w:abstractNumId="0">
     <w:nsid w:val="038D6564"/>
     <w:multiLevelType w:val="hybridMultilevel"/>
@@ -7144,7 +7214,7 @@
       </w:pPr>
     </w:pPrDefault>
   </w:docDefaults>
-  <w:latentStyles w:defLockedState="0" w:defUIPriority="99" w:defSemiHidden="1" w:defUnhideWhenUsed="1" w:defQFormat="0" w:count="276">
+  <w:latentStyles w:defLockedState="0" w:defUIPriority="99" w:defSemiHidden="1" w:defUnhideWhenUsed="1" w:defQFormat="0" w:count="267">
     <w:lsdException w:name="Normal" w:semiHidden="0" w:uiPriority="0" w:unhideWhenUsed="0" w:qFormat="1"/>
     <w:lsdException w:name="heading 1" w:semiHidden="0" w:uiPriority="9" w:unhideWhenUsed="0" w:qFormat="1"/>
     <w:lsdException w:name="heading 2" w:uiPriority="9" w:qFormat="1"/>
@@ -7171,15 +7241,6 @@
     <w:lsdException w:name="Strong" w:semiHidden="0" w:uiPriority="22" w:unhideWhenUsed="0" w:qFormat="1"/>
     <w:lsdException w:name="Emphasis" w:semiHidden="0" w:uiPriority="20" w:unhideWhenUsed="0" w:qFormat="1"/>
     <w:lsdException w:name="Table Grid" w:semiHidden="0" w:uiPriority="39" w:unhideWhenUsed="0"/>
-    <w:lsdException w:name="Note Level 1" w:semiHidden="0" w:unhideWhenUsed="0"/>
-    <w:lsdException w:name="Note Level 2" w:semiHidden="0" w:unhideWhenUsed="0"/>
-    <w:lsdException w:name="Note Level 3" w:semiHidden="0" w:unhideWhenUsed="0"/>
-    <w:lsdException w:name="Note Level 4" w:semiHidden="0" w:unhideWhenUsed="0"/>
-    <w:lsdException w:name="Note Level 5" w:semiHidden="0" w:unhideWhenUsed="0"/>
-    <w:lsdException w:name="Note Level 6" w:semiHidden="0" w:unhideWhenUsed="0"/>
-    <w:lsdException w:name="Note Level 7" w:semiHidden="0" w:unhideWhenUsed="0"/>
-    <w:lsdException w:name="Note Level 8" w:semiHidden="0" w:unhideWhenUsed="0"/>
-    <w:lsdException w:name="Note Level 9" w:semiHidden="0" w:unhideWhenUsed="0"/>
     <w:lsdException w:name="Placeholder Text" w:unhideWhenUsed="0"/>
     <w:lsdException w:name="No Spacing" w:semiHidden="0" w:uiPriority="1" w:unhideWhenUsed="0" w:qFormat="1"/>
     <w:lsdException w:name="Light Shading" w:semiHidden="0" w:uiPriority="60" w:unhideWhenUsed="0"/>
@@ -7389,7 +7450,7 @@
 </file>
 
 <file path=word/stylesWithEffects.xml><?xml version="1.0" encoding="utf-8"?>
-<w:styles xmlns:wpc="http://schemas.microsoft.com/office/word/2010/wordprocessingCanvas" xmlns:mo="http://schemas.microsoft.com/office/mac/office/2008/main" xmlns:mc="http://schemas.openxmlformats.org/markup-compatibility/2006" xmlns:mv="urn:schemas-microsoft-com:mac:vml" xmlns:o="urn:schemas-microsoft-com:office:office" xmlns:r="http://schemas.openxmlformats.org/officeDocument/2006/relationships" xmlns:m="http://schemas.openxmlformats.org/officeDocument/2006/math" xmlns:v="urn:schemas-microsoft-com:vml" xmlns:wp14="http://schemas.microsoft.com/office/word/2010/wordprocessingDrawing" xmlns:wp="http://schemas.openxmlformats.org/drawingml/2006/wordprocessingDrawing" xmlns:w10="urn:schemas-microsoft-com:office:word" xmlns:w="http://schemas.openxmlformats.org/wordprocessingml/2006/main" xmlns:w14="http://schemas.microsoft.com/office/word/2010/wordml" xmlns:wpg="http://schemas.microsoft.com/office/word/2010/wordprocessingGroup" xmlns:wpi="http://schemas.microsoft.com/office/word/2010/wordprocessingInk" xmlns:wne="http://schemas.microsoft.com/office/word/2006/wordml" xmlns:wps="http://schemas.microsoft.com/office/word/2010/wordprocessingShape" mc:Ignorable="w14 wp14">
+<w:styles xmlns:wpc="http://schemas.microsoft.com/office/word/2010/wordprocessingCanvas" xmlns:mc="http://schemas.openxmlformats.org/markup-compatibility/2006" xmlns:o="urn:schemas-microsoft-com:office:office" xmlns:r="http://schemas.openxmlformats.org/officeDocument/2006/relationships" xmlns:m="http://schemas.openxmlformats.org/officeDocument/2006/math" xmlns:v="urn:schemas-microsoft-com:vml" xmlns:wp14="http://schemas.microsoft.com/office/word/2010/wordprocessingDrawing" xmlns:wp="http://schemas.openxmlformats.org/drawingml/2006/wordprocessingDrawing" xmlns:w10="urn:schemas-microsoft-com:office:word" xmlns:w="http://schemas.openxmlformats.org/wordprocessingml/2006/main" xmlns:w14="http://schemas.microsoft.com/office/word/2010/wordml" xmlns:wpg="http://schemas.microsoft.com/office/word/2010/wordprocessingGroup" xmlns:wpi="http://schemas.microsoft.com/office/word/2010/wordprocessingInk" xmlns:wne="http://schemas.microsoft.com/office/word/2006/wordml" xmlns:wps="http://schemas.microsoft.com/office/word/2010/wordprocessingShape" mc:Ignorable="w14 wp14">
   <w:docDefaults>
     <w:rPrDefault>
       <w:rPr>
@@ -7405,7 +7466,7 @@
       </w:pPr>
     </w:pPrDefault>
   </w:docDefaults>
-  <w:latentStyles w:defLockedState="0" w:defUIPriority="99" w:defSemiHidden="1" w:defUnhideWhenUsed="1" w:defQFormat="0" w:count="276">
+  <w:latentStyles w:defLockedState="0" w:defUIPriority="99" w:defSemiHidden="1" w:defUnhideWhenUsed="1" w:defQFormat="0" w:count="267">
     <w:lsdException w:name="Normal" w:semiHidden="0" w:uiPriority="0" w:unhideWhenUsed="0" w:qFormat="1"/>
     <w:lsdException w:name="heading 1" w:semiHidden="0" w:uiPriority="9" w:unhideWhenUsed="0" w:qFormat="1"/>
     <w:lsdException w:name="heading 2" w:uiPriority="9" w:qFormat="1"/>
@@ -7432,15 +7493,6 @@
     <w:lsdException w:name="Strong" w:semiHidden="0" w:uiPriority="22" w:unhideWhenUsed="0" w:qFormat="1"/>
     <w:lsdException w:name="Emphasis" w:semiHidden="0" w:uiPriority="20" w:unhideWhenUsed="0" w:qFormat="1"/>
     <w:lsdException w:name="Table Grid" w:semiHidden="0" w:uiPriority="39" w:unhideWhenUsed="0"/>
-    <w:lsdException w:name="Note Level 1" w:semiHidden="0" w:unhideWhenUsed="0"/>
-    <w:lsdException w:name="Note Level 2" w:semiHidden="0" w:unhideWhenUsed="0"/>
-    <w:lsdException w:name="Note Level 3" w:semiHidden="0" w:unhideWhenUsed="0"/>
-    <w:lsdException w:name="Note Level 4" w:semiHidden="0" w:unhideWhenUsed="0"/>
-    <w:lsdException w:name="Note Level 5" w:semiHidden="0" w:unhideWhenUsed="0"/>
-    <w:lsdException w:name="Note Level 6" w:semiHidden="0" w:unhideWhenUsed="0"/>
-    <w:lsdException w:name="Note Level 7" w:semiHidden="0" w:unhideWhenUsed="0"/>
-    <w:lsdException w:name="Note Level 8" w:semiHidden="0" w:unhideWhenUsed="0"/>
-    <w:lsdException w:name="Note Level 9" w:semiHidden="0" w:unhideWhenUsed="0"/>
     <w:lsdException w:name="Placeholder Text" w:unhideWhenUsed="0"/>
     <w:lsdException w:name="No Spacing" w:semiHidden="0" w:uiPriority="1" w:unhideWhenUsed="0" w:qFormat="1"/>
     <w:lsdException w:name="Light Shading" w:semiHidden="0" w:uiPriority="60" w:unhideWhenUsed="0"/>
@@ -7904,7 +7956,7 @@
   <a:extraClrSchemeLst/>
   <a:extLst>
     <a:ext uri="{05A4C25C-085E-4340-85A3-A5531E510DB2}">
-      <thm15:themeFamily xmlns:thm15="http://schemas.microsoft.com/office/thememl/2012/main" xmlns="" name="Office Theme" id="{62F939B6-93AF-4DB8-9C6B-D6C7DFDC589F}" vid="{4A3C46E8-61CC-4603-A589-7422A47A8E4A}"/>
+      <thm15:themeFamily xmlns="" xmlns:thm15="http://schemas.microsoft.com/office/thememl/2012/main" name="Office Theme" id="{62F939B6-93AF-4DB8-9C6B-D6C7DFDC589F}" vid="{4A3C46E8-61CC-4603-A589-7422A47A8E4A}"/>
     </a:ext>
   </a:extLst>
 </a:theme>
@@ -7915,7 +7967,7 @@
 </file>
 
 <file path=customXml/itemProps1.xml><?xml version="1.0" encoding="utf-8"?>
-<ds:datastoreItem xmlns:ds="http://schemas.openxmlformats.org/officeDocument/2006/customXml" ds:itemID="{FE03B643-ADD0-1C48-BF8A-64BCEECE3C6E}">
+<ds:datastoreItem xmlns:ds="http://schemas.openxmlformats.org/officeDocument/2006/customXml" ds:itemID="{4C6CC137-6B6D-4392-830E-8B49093CC832}">
   <ds:schemaRefs>
     <ds:schemaRef ds:uri="http://schemas.openxmlformats.org/officeDocument/2006/bibliography"/>
   </ds:schemaRefs>

</xml_diff>